<commit_message>
Add some changes for lab5
</commit_message>
<xml_diff>
--- a/lab5/Зырянов_Виталий_лаб5.docx
+++ b/lab5/Зырянов_Виталий_лаб5.docx
@@ -1475,6 +1475,11 @@
           <w:highlight w:val="none"/>
         </w:rPr>
         <w:t xml:space="preserve">, возводит число в заданную степень.</w:t>
+      </w:r>
+      <w:r>
+        <w:rPr>
+          <w:highlight w:val="none"/>
+        </w:rPr>
       </w:r>
       <w:r>
         <w:rPr>
@@ -2073,6 +2078,7 @@
           <w:rFonts w:ascii="Times New Roman" w:hAnsi="Times New Roman" w:eastAsia="Times New Roman" w:cs="Times New Roman"/>
           <w:color w:val="000000"/>
           <w:sz w:val="28"/>
+          <w:szCs w:val="28"/>
           <w:highlight w:val="none"/>
           <w:u w:val="none"/>
         </w:rPr>
@@ -2112,7 +2118,7 @@
           <mc:Choice Requires="wpg">
             <w:drawing>
               <wp:inline xmlns:wp="http://schemas.openxmlformats.org/drawingml/2006/wordprocessingDrawing" distT="0" distB="0" distL="0" distR="0">
-                <wp:extent cx="5781675" cy="2009775"/>
+                <wp:extent cx="5219700" cy="3648075"/>
                 <wp:effectExtent l="0" t="0" r="0" b="0"/>
                 <wp:docPr id="3" name=""/>
                 <wp:cNvGraphicFramePr>
@@ -2122,20 +2128,20 @@
                   <a:graphicData uri="http://schemas.openxmlformats.org/drawingml/2006/picture">
                     <pic:pic xmlns:pic="http://schemas.openxmlformats.org/drawingml/2006/picture">
                       <pic:nvPicPr>
-                        <pic:cNvPr id="2099067123" name=""/>
+                        <pic:cNvPr id="1805634503" name=""/>
                         <pic:cNvPicPr>
                           <a:picLocks noChangeAspect="1"/>
                         </pic:cNvPicPr>
                         <pic:nvPr/>
                       </pic:nvPicPr>
                       <pic:blipFill>
-                        <a:blip r:embed="rId11"/>
+                        <a:blip r:embed="rId12"/>
                         <a:stretch/>
                       </pic:blipFill>
                       <pic:spPr bwMode="auto">
                         <a:xfrm>
                           <a:off x="0" y="0"/>
-                          <a:ext cx="5781674" cy="2009774"/>
+                          <a:ext cx="5219699" cy="3648074"/>
                         </a:xfrm>
                         <a:prstGeom prst="rect">
                           <a:avLst/>
@@ -2168,8 +2174,8 @@
                 <v:path o:extrusionok="f" gradientshapeok="t" o:connecttype="rect"/>
                 <o:lock v:ext="edit" aspectratio="t"/>
               </v:shapetype>
-              <v:shape id="_x0000_i2" o:spid="_x0000_s2" type="#_x0000_t75" style="width:455.25pt;height:158.25pt;mso-wrap-distance-left:0.00pt;mso-wrap-distance-top:0.00pt;mso-wrap-distance-right:0.00pt;mso-wrap-distance-bottom:0.00pt;z-index:1;" stroked="false">
-                <v:imagedata r:id="rId11" o:title=""/>
+              <v:shape id="_x0000_i2" o:spid="_x0000_s2" type="#_x0000_t75" style="width:411.00pt;height:287.25pt;mso-wrap-distance-left:0.00pt;mso-wrap-distance-top:0.00pt;mso-wrap-distance-right:0.00pt;mso-wrap-distance-bottom:0.00pt;z-index:1;" stroked="false">
+                <v:imagedata r:id="rId12" o:title=""/>
                 <o:lock v:ext="edit" rotation="t"/>
               </v:shape>
             </w:pict>
@@ -2178,6 +2184,16 @@
       </w:r>
       <w:r>
         <w:rPr>
+          <w:rFonts w:ascii="Times New Roman" w:hAnsi="Times New Roman" w:eastAsia="Times New Roman" w:cs="Times New Roman"/>
+          <w:color w:val="000000"/>
+          <w:sz w:val="28"/>
+          <w:highlight w:val="none"/>
+          <w:u w:val="none"/>
+        </w:rPr>
+      </w:r>
+      <w:r/>
+      <w:r>
+        <w:rPr>
           <w:highlight w:val="none"/>
         </w:rPr>
       </w:r>
@@ -2214,7 +2230,7 @@
           <w:sz w:val="28"/>
           <w:u w:val="none"/>
         </w:rPr>
-        <w:t xml:space="preserve">Рисунок  3 –Подразрядная сортировка</w:t>
+        <w:t xml:space="preserve">Рисунок  3 –Сортировка на основе разряда</w:t>
       </w:r>
       <w:r>
         <w:rPr>
@@ -2226,12 +2242,149 @@
           <w:u w:val="none"/>
         </w:rPr>
       </w:r>
-      <w:r>
+    </w:p>
+    <w:p>
+      <w:pPr>
+        <w:pStyle w:val="937"/>
+        <w:pBdr/>
+        <w:spacing/>
+        <w:ind/>
         <w:rPr>
           <w:rFonts w:ascii="Times New Roman" w:hAnsi="Times New Roman" w:eastAsia="Times New Roman" w:cs="Times New Roman"/>
           <w:color w:val="000000"/>
           <w:sz w:val="28"/>
           <w:szCs w:val="28"/>
+          <w:highlight w:val="none"/>
+          <w:u w:val="none"/>
+        </w:rPr>
+      </w:pPr>
+      <w:r>
+        <w:rPr>
+          <w:rFonts w:ascii="Times New Roman" w:hAnsi="Times New Roman" w:eastAsia="Times New Roman" w:cs="Times New Roman"/>
+          <w:color w:val="000000"/>
+          <w:sz w:val="28"/>
+          <w:highlight w:val="none"/>
+          <w:u w:val="none"/>
+        </w:rPr>
+      </w:r>
+      <w:r>
+        <mc:AlternateContent>
+          <mc:Choice Requires="wpg">
+            <w:drawing>
+              <wp:inline xmlns:wp="http://schemas.openxmlformats.org/drawingml/2006/wordprocessingDrawing" distT="0" distB="0" distL="0" distR="0">
+                <wp:extent cx="5438775" cy="1647825"/>
+                <wp:effectExtent l="0" t="0" r="0" b="0"/>
+                <wp:docPr id="4" name=""/>
+                <wp:cNvGraphicFramePr>
+                  <a:graphicFrameLocks xmlns:a="http://schemas.openxmlformats.org/drawingml/2006/main" noChangeAspect="1"/>
+                </wp:cNvGraphicFramePr>
+                <a:graphic xmlns:a="http://schemas.openxmlformats.org/drawingml/2006/main">
+                  <a:graphicData uri="http://schemas.openxmlformats.org/drawingml/2006/picture">
+                    <pic:pic xmlns:pic="http://schemas.openxmlformats.org/drawingml/2006/picture">
+                      <pic:nvPicPr>
+                        <pic:cNvPr id="653551904" name=""/>
+                        <pic:cNvPicPr>
+                          <a:picLocks noChangeAspect="1"/>
+                        </pic:cNvPicPr>
+                        <pic:nvPr/>
+                      </pic:nvPicPr>
+                      <pic:blipFill>
+                        <a:blip r:embed="rId13"/>
+                        <a:stretch/>
+                      </pic:blipFill>
+                      <pic:spPr bwMode="auto">
+                        <a:xfrm>
+                          <a:off x="0" y="0"/>
+                          <a:ext cx="5438774" cy="1647824"/>
+                        </a:xfrm>
+                        <a:prstGeom prst="rect">
+                          <a:avLst/>
+                        </a:prstGeom>
+                      </pic:spPr>
+                    </pic:pic>
+                  </a:graphicData>
+                </a:graphic>
+              </wp:inline>
+            </w:drawing>
+          </mc:Choice>
+          <mc:Fallback>
+            <w:pict>
+              <v:shapetype id="_x0000_t75" coordsize="21600,21600" o:spt="75" o:preferrelative="t" path="m@4@5l@4@11@9@11@9@5xe" filled="f" stroked="f">
+                <v:stroke joinstyle="miter"/>
+                <v:formulas>
+                  <v:f eqn="if lineDrawn pixelLineWidth 0"/>
+                  <v:f eqn="sum @0 1 0"/>
+                  <v:f eqn="sum 0 0 @1"/>
+                  <v:f eqn="prod @2 1 2"/>
+                  <v:f eqn="prod @3 21600 pixelWidth"/>
+                  <v:f eqn="prod @3 21600 pixelHeight"/>
+                  <v:f eqn="sum @0 0 1"/>
+                  <v:f eqn="prod @6 1 2"/>
+                  <v:f eqn="prod @7 21600 pixelWidth"/>
+                  <v:f eqn="sum @8 21600 0"/>
+                  <v:f eqn="prod @7 21600 pixelHeight"/>
+                  <v:f eqn="sum @10 21600 0"/>
+                </v:formulas>
+                <v:path o:extrusionok="f" gradientshapeok="t" o:connecttype="rect"/>
+                <o:lock v:ext="edit" aspectratio="t"/>
+              </v:shapetype>
+              <v:shape id="_x0000_i3" o:spid="_x0000_s3" type="#_x0000_t75" style="width:428.25pt;height:129.75pt;mso-wrap-distance-left:0.00pt;mso-wrap-distance-top:0.00pt;mso-wrap-distance-right:0.00pt;mso-wrap-distance-bottom:0.00pt;z-index:1;" stroked="false">
+                <v:imagedata r:id="rId13" o:title=""/>
+                <o:lock v:ext="edit" rotation="t"/>
+              </v:shape>
+            </w:pict>
+          </mc:Fallback>
+        </mc:AlternateContent>
+      </w:r>
+      <w:r>
+        <w:rPr>
+          <w:rFonts w:ascii="Times New Roman" w:hAnsi="Times New Roman" w:eastAsia="Times New Roman" w:cs="Times New Roman"/>
+          <w:color w:val="000000"/>
+          <w:sz w:val="28"/>
+          <w:highlight w:val="none"/>
+          <w:u w:val="none"/>
+        </w:rPr>
+      </w:r>
+      <w:r>
+        <w:rPr>
+          <w:rFonts w:ascii="Times New Roman" w:hAnsi="Times New Roman" w:eastAsia="Times New Roman" w:cs="Times New Roman"/>
+          <w:color w:val="000000"/>
+          <w:sz w:val="28"/>
+          <w:highlight w:val="none"/>
+          <w:u w:val="none"/>
+        </w:rPr>
+      </w:r>
+    </w:p>
+    <w:p>
+      <w:pPr>
+        <w:pStyle w:val="937"/>
+        <w:pBdr/>
+        <w:spacing/>
+        <w:ind/>
+        <w:rPr>
+          <w:rFonts w:ascii="Times New Roman" w:hAnsi="Times New Roman" w:eastAsia="Times New Roman" w:cs="Times New Roman"/>
+          <w:color w:val="000000"/>
+          <w:sz w:val="28"/>
+          <w:szCs w:val="28"/>
+          <w:highlight w:val="none"/>
+          <w:u w:val="none"/>
+        </w:rPr>
+      </w:pPr>
+      <w:r>
+        <w:rPr>
+          <w:rFonts w:ascii="Times New Roman" w:hAnsi="Times New Roman" w:eastAsia="Times New Roman" w:cs="Times New Roman"/>
+          <w:color w:val="000000"/>
+          <w:sz w:val="28"/>
+          <w:highlight w:val="none"/>
+          <w:u w:val="none"/>
+        </w:rPr>
+        <w:t xml:space="preserve">Рисунок 4 – Подразрядная сортировка.</w:t>
+      </w:r>
+      <w:r>
+        <w:rPr>
+          <w:rFonts w:ascii="Times New Roman" w:hAnsi="Times New Roman" w:eastAsia="Times New Roman" w:cs="Times New Roman"/>
+          <w:color w:val="000000"/>
+          <w:sz w:val="28"/>
           <w:highlight w:val="none"/>
           <w:u w:val="none"/>
         </w:rPr>
@@ -2276,7 +2429,7 @@
       </w:r>
       <w:r>
         <w:rPr>
-          <w:sz w:val="24"/>
+          <w:highlight w:val="none"/>
         </w:rPr>
       </w:r>
       <w:r>
@@ -2342,13 +2495,7 @@
           <w:u w:val="none"/>
         </w:rPr>
       </w:r>
-    </w:p>
-    <w:p>
-      <w:pPr>
-        <w:pStyle w:val="935"/>
-        <w:pBdr/>
-        <w:spacing/>
-        <w:ind w:firstLine="0" w:left="1418"/>
+      <w:r>
         <w:rPr>
           <w:rFonts w:ascii="Times New Roman" w:hAnsi="Times New Roman" w:eastAsia="Times New Roman" w:cs="Times New Roman"/>
           <w:color w:val="000000"/>
@@ -2356,25 +2503,14 @@
           <w:szCs w:val="28"/>
           <w:u w:val="none"/>
         </w:rPr>
-      </w:pPr>
-      <w:r>
-        <w:rPr>
-          <w:highlight w:val="none"/>
-        </w:rPr>
-        <w:t xml:space="preserve">Вес(vector&lt;int&gt;</w:t>
-      </w:r>
-      <w:r>
-        <w:rPr>
-          <w:highlight w:val="none"/>
-        </w:rPr>
-        <w:t xml:space="preserve"> arr) = n * size_of(int) =  4n байт</w:t>
-      </w:r>
-      <w:r>
-        <w:rPr>
-          <w:highlight w:val="none"/>
-        </w:rPr>
-      </w:r>
-      <w:r>
+      </w:r>
+    </w:p>
+    <w:p>
+      <w:pPr>
+        <w:pStyle w:val="935"/>
+        <w:pBdr/>
+        <w:spacing/>
+        <w:ind w:firstLine="0" w:left="1418"/>
         <w:rPr>
           <w:rFonts w:ascii="Times New Roman" w:hAnsi="Times New Roman" w:eastAsia="Times New Roman" w:cs="Times New Roman"/>
           <w:color w:val="000000"/>
@@ -2382,6 +2518,36 @@
           <w:szCs w:val="28"/>
           <w:u w:val="none"/>
         </w:rPr>
+      </w:pPr>
+      <w:r>
+        <w:rPr>
+          <w:highlight w:val="none"/>
+        </w:rPr>
+        <w:t xml:space="preserve">Вес(vector&lt;int&gt;</w:t>
+      </w:r>
+      <w:r>
+        <w:rPr>
+          <w:highlight w:val="none"/>
+        </w:rPr>
+        <w:t xml:space="preserve"> arr) = n * size_of(int) =  4n байт</w:t>
+      </w:r>
+      <w:r>
+        <w:rPr>
+          <w:rFonts w:ascii="Times New Roman" w:hAnsi="Times New Roman" w:eastAsia="Times New Roman" w:cs="Times New Roman"/>
+          <w:color w:val="000000"/>
+          <w:sz w:val="28"/>
+          <w:szCs w:val="28"/>
+          <w:u w:val="none"/>
+        </w:rPr>
+      </w:r>
+      <w:r>
+        <w:rPr>
+          <w:rFonts w:ascii="Times New Roman" w:hAnsi="Times New Roman" w:eastAsia="Times New Roman" w:cs="Times New Roman"/>
+          <w:color w:val="000000"/>
+          <w:sz w:val="28"/>
+          <w:szCs w:val="28"/>
+          <w:u w:val="none"/>
+        </w:rPr>
       </w:r>
     </w:p>
     <w:p>
@@ -2421,11 +2587,6 @@
       </w:r>
       <w:r>
         <w:rPr>
-          <w:highlight w:val="none"/>
-        </w:rPr>
-      </w:r>
-      <w:r>
-        <w:rPr>
           <w:rFonts w:ascii="Times New Roman" w:hAnsi="Times New Roman" w:eastAsia="Times New Roman" w:cs="Times New Roman"/>
           <w:color w:val="000000"/>
           <w:sz w:val="28"/>
@@ -2433,46 +2594,7 @@
           <w:u w:val="none"/>
         </w:rPr>
       </w:r>
-    </w:p>
-    <w:p>
-      <w:pPr>
-        <w:pStyle w:val="935"/>
-        <w:pBdr/>
-        <w:spacing/>
-        <w:ind w:firstLine="0" w:left="1418"/>
-        <w:rPr>
-          <w:highlight w:val="none"/>
-        </w:rPr>
-      </w:pPr>
-      <w:r>
-        <w:rPr>
-          <w:highlight w:val="none"/>
-        </w:rPr>
-        <w:t xml:space="preserve">Вес(</w:t>
-      </w:r>
-      <w:r>
-        <w:rPr>
-          <w:highlight w:val="none"/>
-        </w:rPr>
-        <w:t xml:space="preserve">vector&lt;int&gt; arr) = n * size_of(int) =  4n байт</w:t>
-      </w:r>
-      <w:r>
-        <w:rPr>
-          <w:highlight w:val="none"/>
-        </w:rPr>
-      </w:r>
-      <w:r>
-        <w:rPr>
-          <w:highlight w:val="none"/>
-        </w:rPr>
-      </w:r>
-    </w:p>
-    <w:p>
-      <w:pPr>
-        <w:pStyle w:val="935"/>
-        <w:pBdr/>
-        <w:spacing/>
-        <w:ind w:firstLine="0" w:left="1418"/>
+      <w:r>
         <w:rPr>
           <w:rFonts w:ascii="Times New Roman" w:hAnsi="Times New Roman" w:eastAsia="Times New Roman" w:cs="Times New Roman"/>
           <w:color w:val="000000"/>
@@ -2480,6 +2602,17 @@
           <w:szCs w:val="28"/>
           <w:u w:val="none"/>
         </w:rPr>
+      </w:r>
+    </w:p>
+    <w:p>
+      <w:pPr>
+        <w:pStyle w:val="935"/>
+        <w:pBdr/>
+        <w:spacing/>
+        <w:ind w:firstLine="0" w:left="1418"/>
+        <w:rPr>
+          <w:highlight w:val="none"/>
+        </w:rPr>
       </w:pPr>
       <w:r>
         <w:rPr>
@@ -2491,9 +2624,25 @@
         <w:rPr>
           <w:highlight w:val="none"/>
         </w:rPr>
-        <w:t xml:space="preserve">vector&lt;int&gt; merge_arr) = n * size_of(int) =  4n байт</w:t>
-      </w:r>
-      <w:r>
+        <w:t xml:space="preserve">vector&lt;int&gt; arr) = n * size_of(int) =  4n байт</w:t>
+      </w:r>
+      <w:r>
+        <w:rPr>
+          <w:highlight w:val="none"/>
+        </w:rPr>
+      </w:r>
+      <w:r>
+        <w:rPr>
+          <w:highlight w:val="none"/>
+        </w:rPr>
+      </w:r>
+    </w:p>
+    <w:p>
+      <w:pPr>
+        <w:pStyle w:val="935"/>
+        <w:pBdr/>
+        <w:spacing/>
+        <w:ind w:firstLine="0" w:left="1418"/>
         <w:rPr>
           <w:rFonts w:ascii="Times New Roman" w:hAnsi="Times New Roman" w:eastAsia="Times New Roman" w:cs="Times New Roman"/>
           <w:color w:val="000000"/>
@@ -2501,6 +2650,18 @@
           <w:szCs w:val="28"/>
           <w:u w:val="none"/>
         </w:rPr>
+      </w:pPr>
+      <w:r>
+        <w:rPr>
+          <w:highlight w:val="none"/>
+        </w:rPr>
+        <w:t xml:space="preserve">Вес(</w:t>
+      </w:r>
+      <w:r>
+        <w:rPr>
+          <w:highlight w:val="none"/>
+        </w:rPr>
+        <w:t xml:space="preserve">vector&lt;int&gt; merge_arr) = n * size_of(int) =  4n байт</w:t>
       </w:r>
       <w:r>
         <w:rPr>
@@ -2511,6 +2672,15 @@
           <w:u w:val="none"/>
         </w:rPr>
       </w:r>
+      <w:r>
+        <w:rPr>
+          <w:rFonts w:ascii="Times New Roman" w:hAnsi="Times New Roman" w:eastAsia="Times New Roman" w:cs="Times New Roman"/>
+          <w:color w:val="000000"/>
+          <w:sz w:val="28"/>
+          <w:szCs w:val="28"/>
+          <w:u w:val="none"/>
+        </w:rPr>
+      </w:r>
     </w:p>
     <w:p>
       <w:pPr>
@@ -2543,11 +2713,6 @@
       </w:r>
       <w:r>
         <w:rPr>
-          <w:highlight w:val="none"/>
-        </w:rPr>
-      </w:r>
-      <w:r>
-        <w:rPr>
           <w:rFonts w:ascii="Times New Roman" w:hAnsi="Times New Roman" w:eastAsia="Times New Roman" w:cs="Times New Roman"/>
           <w:color w:val="000000"/>
           <w:sz w:val="28"/>
@@ -2555,46 +2720,7 @@
           <w:u w:val="none"/>
         </w:rPr>
       </w:r>
-    </w:p>
-    <w:p>
-      <w:pPr>
-        <w:pStyle w:val="935"/>
-        <w:pBdr/>
-        <w:spacing/>
-        <w:ind w:firstLine="0" w:left="1418"/>
-        <w:rPr>
-          <w:highlight w:val="none"/>
-        </w:rPr>
-      </w:pPr>
-      <w:r>
-        <w:rPr>
-          <w:highlight w:val="none"/>
-        </w:rPr>
-        <w:t xml:space="preserve">Вес(</w:t>
-      </w:r>
-      <w:r>
-        <w:rPr>
-          <w:highlight w:val="none"/>
-        </w:rPr>
-        <w:t xml:space="preserve">vector&lt;int&gt; arr) = n * size_of(int) =  4n байт</w:t>
-      </w:r>
-      <w:r>
-        <w:rPr>
-          <w:highlight w:val="none"/>
-        </w:rPr>
-      </w:r>
-      <w:r>
-        <w:rPr>
-          <w:highlight w:val="none"/>
-        </w:rPr>
-      </w:r>
-    </w:p>
-    <w:p>
-      <w:pPr>
-        <w:pStyle w:val="935"/>
-        <w:pBdr/>
-        <w:spacing/>
-        <w:ind w:firstLine="0" w:left="1418"/>
+      <w:r>
         <w:rPr>
           <w:rFonts w:ascii="Times New Roman" w:hAnsi="Times New Roman" w:eastAsia="Times New Roman" w:cs="Times New Roman"/>
           <w:color w:val="000000"/>
@@ -2602,6 +2728,17 @@
           <w:szCs w:val="28"/>
           <w:u w:val="none"/>
         </w:rPr>
+      </w:r>
+    </w:p>
+    <w:p>
+      <w:pPr>
+        <w:pStyle w:val="935"/>
+        <w:pBdr/>
+        <w:spacing/>
+        <w:ind w:firstLine="0" w:left="1418"/>
+        <w:rPr>
+          <w:highlight w:val="none"/>
+        </w:rPr>
       </w:pPr>
       <w:r>
         <w:rPr>
@@ -2613,9 +2750,25 @@
         <w:rPr>
           <w:highlight w:val="none"/>
         </w:rPr>
-        <w:t xml:space="preserve">vector&lt;int&gt; count) = r * size_of(int) =  4r байт</w:t>
-      </w:r>
-      <w:r>
+        <w:t xml:space="preserve">vector&lt;int&gt; arr) = n * size_of(int) =  4n байт</w:t>
+      </w:r>
+      <w:r>
+        <w:rPr>
+          <w:highlight w:val="none"/>
+        </w:rPr>
+      </w:r>
+      <w:r>
+        <w:rPr>
+          <w:highlight w:val="none"/>
+        </w:rPr>
+      </w:r>
+    </w:p>
+    <w:p>
+      <w:pPr>
+        <w:pStyle w:val="935"/>
+        <w:pBdr/>
+        <w:spacing/>
+        <w:ind w:firstLine="0" w:left="1418"/>
         <w:rPr>
           <w:rFonts w:ascii="Times New Roman" w:hAnsi="Times New Roman" w:eastAsia="Times New Roman" w:cs="Times New Roman"/>
           <w:color w:val="000000"/>
@@ -2623,6 +2776,18 @@
           <w:szCs w:val="28"/>
           <w:u w:val="none"/>
         </w:rPr>
+      </w:pPr>
+      <w:r>
+        <w:rPr>
+          <w:highlight w:val="none"/>
+        </w:rPr>
+        <w:t xml:space="preserve">Вес(</w:t>
+      </w:r>
+      <w:r>
+        <w:rPr>
+          <w:highlight w:val="none"/>
+        </w:rPr>
+        <w:t xml:space="preserve">vector&lt;int&gt; count) = r * size_of(int) =  4r байт</w:t>
       </w:r>
       <w:r>
         <w:rPr>
@@ -2633,26 +2798,40 @@
           <w:u w:val="none"/>
         </w:rPr>
       </w:r>
-    </w:p>
-    <w:p>
-      <w:pPr>
-        <w:pStyle w:val="935"/>
-        <w:pBdr/>
-        <w:spacing/>
-        <w:ind/>
-        <w:rPr>
-          <w:highlight w:val="none"/>
-        </w:rPr>
-      </w:pPr>
       <w:r>
         <w:rPr>
           <w:rFonts w:ascii="Times New Roman" w:hAnsi="Times New Roman" w:eastAsia="Times New Roman" w:cs="Times New Roman"/>
           <w:color w:val="000000"/>
           <w:sz w:val="28"/>
-          <w:highlight w:val="none"/>
+          <w:szCs w:val="28"/>
           <w:u w:val="none"/>
         </w:rPr>
+      </w:r>
+    </w:p>
+    <w:p>
+      <w:pPr>
+        <w:pStyle w:val="935"/>
+        <w:pBdr/>
+        <w:spacing/>
+        <w:ind/>
+        <w:rPr>
+          <w:highlight w:val="none"/>
+        </w:rPr>
+      </w:pPr>
+      <w:r>
+        <w:rPr>
+          <w:rFonts w:ascii="Times New Roman" w:hAnsi="Times New Roman" w:eastAsia="Times New Roman" w:cs="Times New Roman"/>
+          <w:color w:val="000000"/>
+          <w:sz w:val="28"/>
+          <w:highlight w:val="none"/>
+          <w:u w:val="none"/>
+        </w:rPr>
         <w:t xml:space="preserve">Подсчёт асимптотики:</w:t>
+      </w:r>
+      <w:r>
+        <w:rPr>
+          <w:highlight w:val="none"/>
+        </w:rPr>
       </w:r>
       <w:r>
         <w:rPr>
@@ -2724,7 +2903,7 @@
         <w:rPr>
           <w:highlight w:val="none"/>
         </w:rPr>
-        <w:t xml:space="preserve">O(n^2) – два вложенных цикла (рисунок 1)</w:t>
+        <w:t xml:space="preserve">O(n^2) – два вложенных цикла (Рисунок 1)</w:t>
       </w:r>
       <w:r>
         <w:rPr>
@@ -2822,17 +3001,7 @@
           <w:highlight w:val="none"/>
           <w:u w:val="none"/>
         </w:rPr>
-        <w:t xml:space="preserve">O(n logn) – цикл и рекурсивный алгоритм (рисунок 2)</w:t>
-      </w:r>
-      <w:r>
-        <w:rPr>
-          <w:rFonts w:ascii="Times New Roman" w:hAnsi="Times New Roman" w:eastAsia="Times New Roman" w:cs="Times New Roman"/>
-          <w:color w:val="000000"/>
-          <w:sz w:val="28"/>
-          <w:szCs w:val="28"/>
-          <w:highlight w:val="none"/>
-          <w:u w:val="none"/>
-        </w:rPr>
+        <w:t xml:space="preserve">O(n logn) – цикл и рекурсивный алгоритм (Рисунок 2)</w:t>
       </w:r>
       <w:r>
         <w:rPr>
@@ -2843,6 +3012,15 @@
           <w:u w:val="none"/>
         </w:rPr>
       </w:r>
+      <w:r>
+        <w:rPr>
+          <w:rFonts w:ascii="Times New Roman" w:hAnsi="Times New Roman" w:eastAsia="Times New Roman" w:cs="Times New Roman"/>
+          <w:color w:val="000000"/>
+          <w:sz w:val="28"/>
+          <w:szCs w:val="28"/>
+          <w:u w:val="none"/>
+        </w:rPr>
+      </w:r>
     </w:p>
     <w:p>
       <w:pPr>
@@ -2899,39 +3077,6 @@
         <w:spacing/>
         <w:ind w:firstLine="0" w:left="1418"/>
         <w:rPr>
-          <w:highlight w:val="none"/>
-        </w:rPr>
-      </w:pPr>
-      <w:r>
-        <w:rPr>
-          <w:highlight w:val="none"/>
-        </w:rPr>
-        <w:t xml:space="preserve">Вес(</w:t>
-      </w:r>
-      <w:r>
-        <w:rPr>
-          <w:highlight w:val="none"/>
-        </w:rPr>
-        <w:t xml:space="preserve">vector&lt;int&gt; arr) = n * size_of(int) =  4n байт</w:t>
-      </w:r>
-      <w:r>
-        <w:rPr>
-          <w:highlight w:val="none"/>
-        </w:rPr>
-      </w:r>
-      <w:r>
-        <w:rPr>
-          <w:highlight w:val="none"/>
-        </w:rPr>
-      </w:r>
-    </w:p>
-    <w:p>
-      <w:pPr>
-        <w:pStyle w:val="935"/>
-        <w:pBdr/>
-        <w:spacing/>
-        <w:ind w:firstLine="0" w:left="1418"/>
-        <w:rPr>
           <w:rFonts w:ascii="Times New Roman" w:hAnsi="Times New Roman" w:eastAsia="Times New Roman" w:cs="Times New Roman"/>
           <w:color w:val="000000"/>
           <w:sz w:val="28"/>
@@ -2941,24 +3086,14 @@
       </w:pPr>
       <w:r>
         <w:rPr>
-          <w:highlight w:val="none"/>
-        </w:rPr>
-        <w:t xml:space="preserve">Вес(</w:t>
-      </w:r>
-      <w:r>
-        <w:rPr>
-          <w:highlight w:val="none"/>
-        </w:rPr>
-        <w:t xml:space="preserve">vector&lt;int&gt; count) = r * size_of(int) =  4r байт</w:t>
-      </w:r>
-      <w:r>
-        <w:rPr>
           <w:rFonts w:ascii="Times New Roman" w:hAnsi="Times New Roman" w:eastAsia="Times New Roman" w:cs="Times New Roman"/>
           <w:color w:val="000000"/>
           <w:sz w:val="28"/>
           <w:szCs w:val="28"/>
+          <w:highlight w:val="none"/>
           <w:u w:val="none"/>
         </w:rPr>
+        <w:t xml:space="preserve">O(n*r), где r – количество разрядов, – </w:t>
       </w:r>
       <w:r>
         <w:rPr>
@@ -2966,29 +3101,67 @@
           <w:color w:val="000000"/>
           <w:sz w:val="28"/>
           <w:szCs w:val="28"/>
+          <w:highlight w:val="none"/>
           <w:u w:val="none"/>
         </w:rPr>
-      </w:r>
-    </w:p>
-    <w:p>
-      <w:pPr>
-        <w:pStyle w:val="935"/>
-        <w:pBdr/>
-        <w:spacing/>
-        <w:ind/>
-        <w:rPr/>
-      </w:pPr>
+        <w:t xml:space="preserve">два вложенных цикла (Рисунок 3, 4)</w:t>
+      </w:r>
       <w:r>
         <w:rPr>
           <w:rFonts w:ascii="Times New Roman" w:hAnsi="Times New Roman" w:eastAsia="Times New Roman" w:cs="Times New Roman"/>
           <w:color w:val="000000"/>
           <w:sz w:val="28"/>
+          <w:szCs w:val="28"/>
           <w:highlight w:val="none"/>
           <w:u w:val="none"/>
         </w:rPr>
       </w:r>
+    </w:p>
+    <w:p>
+      <w:pPr>
+        <w:pStyle w:val="935"/>
+        <w:pBdr/>
+        <w:spacing/>
+        <w:ind/>
+        <w:rPr>
+          <w:highlight w:val="none"/>
+        </w:rPr>
+      </w:pPr>
+      <w:r>
+        <w:rPr>
+          <w:rFonts w:ascii="Times New Roman" w:hAnsi="Times New Roman" w:eastAsia="Times New Roman" w:cs="Times New Roman"/>
+          <w:color w:val="000000"/>
+          <w:sz w:val="28"/>
+          <w:highlight w:val="none"/>
+          <w:u w:val="none"/>
+        </w:rPr>
+      </w:r>
       <w:r>
         <w:t xml:space="preserve">Для тестирования алгоритма была собрана статистика, на основе которой построили графики зависимости входных данных и времени выполнения.</w:t>
+      </w:r>
+      <w:r/>
+    </w:p>
+    <w:p>
+      <w:pPr>
+        <w:pBdr/>
+        <w:shd w:val="nil"/>
+        <w:spacing/>
+        <w:ind/>
+        <w:rPr/>
+      </w:pPr>
+      <w:r>
+        <w:br w:type="page" w:clear="all"/>
+      </w:r>
+      <w:r/>
+      <w:r>
+        <w:rPr>
+          <w:highlight w:val="none"/>
+        </w:rPr>
+      </w:r>
+      <w:r>
+        <w:rPr>
+          <w:highlight w:val="none"/>
+        </w:rPr>
       </w:r>
       <w:r/>
     </w:p>
@@ -4104,14 +4277,37 @@
           <w:u w:val="none"/>
         </w:rPr>
       </w:r>
+      <w:r/>
+      <w:r/>
+      <w:r/>
+      <w:r>
+        <w:rPr>
+          <w:sz w:val="24"/>
+          <w:szCs w:val="24"/>
+        </w:rPr>
+      </w:r>
+      <w:r>
+        <w:rPr>
+          <w:sz w:val="24"/>
+          <w:szCs w:val="24"/>
+        </w:rPr>
+      </w:r>
+      <w:r>
+        <w:rPr>
+          <w:rFonts w:ascii="Times New Roman" w:hAnsi="Times New Roman" w:eastAsia="Times New Roman" w:cs="Times New Roman"/>
+          <w:color w:val="000000"/>
+          <w:sz w:val="28"/>
+          <w:u w:val="none"/>
+        </w:rPr>
+      </w:r>
       <w:r>
         <mc:AlternateContent>
           <mc:Choice Requires="wpg">
             <w:drawing>
               <wp:inline xmlns:wp="http://schemas.openxmlformats.org/drawingml/2006/wordprocessingDrawing" distT="0" distB="0" distL="0" distR="0">
-                <wp:extent cx="6031230" cy="3758292"/>
+                <wp:extent cx="5571225" cy="3471645"/>
                 <wp:effectExtent l="0" t="0" r="0" b="0"/>
-                <wp:docPr id="4" name=""/>
+                <wp:docPr id="5" name=""/>
                 <wp:cNvGraphicFramePr>
                   <a:graphicFrameLocks xmlns:a="http://schemas.openxmlformats.org/drawingml/2006/main" noChangeAspect="1"/>
                 </wp:cNvGraphicFramePr>
@@ -4119,20 +4315,20 @@
                   <a:graphicData uri="http://schemas.openxmlformats.org/drawingml/2006/picture">
                     <pic:pic xmlns:pic="http://schemas.openxmlformats.org/drawingml/2006/picture">
                       <pic:nvPicPr>
-                        <pic:cNvPr id="1112673054" name=""/>
+                        <pic:cNvPr id="429009152" name=""/>
                         <pic:cNvPicPr>
                           <a:picLocks noChangeAspect="1"/>
                         </pic:cNvPicPr>
                         <pic:nvPr/>
                       </pic:nvPicPr>
                       <pic:blipFill>
-                        <a:blip r:embed="rId12"/>
+                        <a:blip r:embed="rId14"/>
                         <a:stretch/>
                       </pic:blipFill>
                       <pic:spPr bwMode="auto">
-                        <a:xfrm>
+                        <a:xfrm flipH="0" flipV="0">
                           <a:off x="0" y="0"/>
-                          <a:ext cx="6031229" cy="3758292"/>
+                          <a:ext cx="5571224" cy="3471644"/>
                         </a:xfrm>
                         <a:prstGeom prst="rect">
                           <a:avLst/>
@@ -4165,8 +4361,8 @@
                 <v:path o:extrusionok="f" gradientshapeok="t" o:connecttype="rect"/>
                 <o:lock v:ext="edit" aspectratio="t"/>
               </v:shapetype>
-              <v:shape id="_x0000_i3" o:spid="_x0000_s3" type="#_x0000_t75" style="width:474.90pt;height:295.93pt;mso-wrap-distance-left:0.00pt;mso-wrap-distance-top:0.00pt;mso-wrap-distance-right:0.00pt;mso-wrap-distance-bottom:0.00pt;z-index:1;" stroked="false">
-                <v:imagedata r:id="rId12" o:title=""/>
+              <v:shape id="_x0000_i4" o:spid="_x0000_s4" type="#_x0000_t75" style="width:438.68pt;height:273.36pt;mso-wrap-distance-left:0.00pt;mso-wrap-distance-top:0.00pt;mso-wrap-distance-right:0.00pt;mso-wrap-distance-bottom:0.00pt;z-index:1;" stroked="false">
+                <v:imagedata r:id="rId14" o:title=""/>
                 <o:lock v:ext="edit" rotation="t"/>
               </v:shape>
             </w:pict>
@@ -4175,42 +4371,44 @@
       </w:r>
       <w:r>
         <w:rPr>
-          <w:sz w:val="24"/>
-          <w:szCs w:val="24"/>
-        </w:rPr>
-      </w:r>
-      <w:r>
-        <w:rPr>
-          <w:sz w:val="24"/>
-          <w:szCs w:val="24"/>
-        </w:rPr>
-      </w:r>
-    </w:p>
-    <w:p>
-      <w:pPr>
-        <w:pStyle w:val="937"/>
-        <w:pBdr/>
-        <w:spacing/>
-        <w:ind/>
-        <w:rPr>
-          <w:highlight w:val="none"/>
-        </w:rPr>
-      </w:pPr>
-      <w:r>
-        <w:rPr>
-          <w:highlight w:val="none"/>
-        </w:rPr>
-      </w:r>
-      <w:r>
-        <w:rPr>
           <w:rFonts w:ascii="Times New Roman" w:hAnsi="Times New Roman" w:eastAsia="Times New Roman" w:cs="Times New Roman"/>
           <w:color w:val="000000"/>
           <w:sz w:val="28"/>
           <w:u w:val="none"/>
         </w:rPr>
-        <w:t xml:space="preserve">Рис. 4 - График работы алгоритма для сортировки ставками.</w:t>
+        <w:t xml:space="preserve">Рисунок. 5 - График работы алгоритма для сортировки ставками.</w:t>
       </w:r>
       <w:r/>
+      <w:r>
+        <w:rPr>
+          <w:sz w:val="24"/>
+          <w:szCs w:val="24"/>
+        </w:rPr>
+      </w:r>
+    </w:p>
+    <w:p>
+      <w:pPr>
+        <w:pStyle w:val="937"/>
+        <w:pBdr/>
+        <w:spacing/>
+        <w:ind/>
+        <w:rPr>
+          <w:highlight w:val="none"/>
+        </w:rPr>
+      </w:pPr>
+      <w:r>
+        <w:rPr>
+          <w:highlight w:val="none"/>
+        </w:rPr>
+      </w:r>
+      <w:r>
+        <w:rPr>
+          <w:rFonts w:ascii="Times New Roman" w:hAnsi="Times New Roman" w:eastAsia="Times New Roman" w:cs="Times New Roman"/>
+          <w:color w:val="000000"/>
+          <w:sz w:val="28"/>
+          <w:u w:val="none"/>
+        </w:rPr>
+      </w:r>
       <w:r>
         <mc:AlternateContent>
           <mc:Choice Requires="wpg">
@@ -4218,7 +4416,7 @@
               <wp:inline xmlns:wp="http://schemas.openxmlformats.org/drawingml/2006/wordprocessingDrawing" distT="0" distB="0" distL="0" distR="0">
                 <wp:extent cx="5731510" cy="3140230"/>
                 <wp:effectExtent l="0" t="0" r="0" b="0"/>
-                <wp:docPr id="5" name=""/>
+                <wp:docPr id="6" name=""/>
                 <wp:cNvGraphicFramePr>
                   <a:graphicFrameLocks xmlns:a="http://schemas.openxmlformats.org/drawingml/2006/main" noChangeAspect="1"/>
                 </wp:cNvGraphicFramePr>
@@ -4233,7 +4431,7 @@
                         <pic:nvPr/>
                       </pic:nvPicPr>
                       <pic:blipFill>
-                        <a:blip r:embed="rId13"/>
+                        <a:blip r:embed="rId15"/>
                         <a:stretch/>
                       </pic:blipFill>
                       <pic:spPr bwMode="auto">
@@ -4272,15 +4470,45 @@
                 <v:path o:extrusionok="f" gradientshapeok="t" o:connecttype="rect"/>
                 <o:lock v:ext="edit" aspectratio="t"/>
               </v:shapetype>
-              <v:shape id="_x0000_i4" o:spid="_x0000_s4" type="#_x0000_t75" style="width:451.30pt;height:247.26pt;mso-wrap-distance-left:0.00pt;mso-wrap-distance-top:0.00pt;mso-wrap-distance-right:0.00pt;mso-wrap-distance-bottom:0.00pt;z-index:1;" stroked="false">
-                <v:imagedata r:id="rId13" o:title=""/>
+              <v:shape id="_x0000_i5" o:spid="_x0000_s5" type="#_x0000_t75" style="width:451.30pt;height:247.26pt;mso-wrap-distance-left:0.00pt;mso-wrap-distance-top:0.00pt;mso-wrap-distance-right:0.00pt;mso-wrap-distance-bottom:0.00pt;z-index:1;" stroked="false">
+                <v:imagedata r:id="rId15" o:title=""/>
                 <o:lock v:ext="edit" rotation="t"/>
               </v:shape>
             </w:pict>
           </mc:Fallback>
         </mc:AlternateContent>
       </w:r>
-      <w:r/>
+      <w:r>
+        <w:rPr>
+          <w:highlight w:val="none"/>
+        </w:rPr>
+      </w:r>
+      <w:r>
+        <w:rPr>
+          <w:highlight w:val="none"/>
+        </w:rPr>
+      </w:r>
+    </w:p>
+    <w:p>
+      <w:pPr>
+        <w:pStyle w:val="937"/>
+        <w:pBdr/>
+        <w:spacing/>
+        <w:ind/>
+        <w:rPr>
+          <w:rFonts w:ascii="Times New Roman" w:hAnsi="Times New Roman" w:eastAsia="Times New Roman" w:cs="Times New Roman"/>
+          <w:color w:val="000000"/>
+          <w:sz w:val="28"/>
+          <w:szCs w:val="28"/>
+          <w:highlight w:val="none"/>
+          <w:u w:val="none"/>
+        </w:rPr>
+      </w:pPr>
+      <w:r>
+        <w:rPr>
+          <w:highlight w:val="none"/>
+        </w:rPr>
+      </w:r>
       <w:r>
         <w:rPr>
           <w:rFonts w:ascii="Times New Roman" w:hAnsi="Times New Roman" w:eastAsia="Times New Roman" w:cs="Times New Roman"/>
@@ -4288,69 +4516,7 @@
           <w:sz w:val="28"/>
           <w:u w:val="none"/>
         </w:rPr>
-      </w:r>
-      <w:r>
-        <w:rPr>
-          <w:highlight w:val="none"/>
-        </w:rPr>
-      </w:r>
-      <w:r>
-        <w:rPr>
-          <w:highlight w:val="none"/>
-        </w:rPr>
-      </w:r>
-      <w:r>
-        <w:rPr>
-          <w:rFonts w:ascii="Times New Roman" w:hAnsi="Times New Roman" w:eastAsia="Times New Roman" w:cs="Times New Roman"/>
-          <w:color w:val="000000"/>
-          <w:sz w:val="28"/>
-          <w:highlight w:val="none"/>
-          <w:u w:val="none"/>
-        </w:rPr>
-      </w:r>
-      <w:r>
-        <w:rPr>
-          <w:rFonts w:ascii="Times New Roman" w:hAnsi="Times New Roman" w:eastAsia="Times New Roman" w:cs="Times New Roman"/>
-          <w:color w:val="000000"/>
-          <w:sz w:val="28"/>
-          <w:highlight w:val="none"/>
-          <w:u w:val="none"/>
-        </w:rPr>
-      </w:r>
-      <w:r>
-        <w:rPr>
-          <w:highlight w:val="none"/>
-        </w:rPr>
-      </w:r>
-    </w:p>
-    <w:p>
-      <w:pPr>
-        <w:pStyle w:val="937"/>
-        <w:pBdr/>
-        <w:spacing/>
-        <w:ind/>
-        <w:rPr>
-          <w:rFonts w:ascii="Times New Roman" w:hAnsi="Times New Roman" w:eastAsia="Times New Roman" w:cs="Times New Roman"/>
-          <w:color w:val="000000"/>
-          <w:sz w:val="28"/>
-          <w:szCs w:val="28"/>
-          <w:highlight w:val="none"/>
-          <w:u w:val="none"/>
-        </w:rPr>
-      </w:pPr>
-      <w:r>
-        <w:rPr>
-          <w:highlight w:val="none"/>
-        </w:rPr>
-      </w:r>
-      <w:r>
-        <w:rPr>
-          <w:rFonts w:ascii="Times New Roman" w:hAnsi="Times New Roman" w:eastAsia="Times New Roman" w:cs="Times New Roman"/>
-          <w:color w:val="000000"/>
-          <w:sz w:val="28"/>
-          <w:u w:val="none"/>
-        </w:rPr>
-        <w:t xml:space="preserve">Рис. 5 - Стабильность сортировки ставками</w:t>
+        <w:t xml:space="preserve">Рисунок 6 - Стабильность сортировки ставками</w:t>
       </w:r>
       <w:r>
         <w:rPr>
@@ -4367,46 +4533,16 @@
           <w:color w:val="000000"/>
           <w:sz w:val="28"/>
           <w:szCs w:val="28"/>
+          <w:highlight w:val="none"/>
           <w:u w:val="none"/>
         </w:rPr>
       </w:r>
-    </w:p>
-    <w:p>
-      <w:pPr>
-        <w:pStyle w:val="937"/>
-        <w:pBdr/>
-        <w:spacing/>
-        <w:ind/>
-        <w:rPr>
-          <w:highlight w:val="none"/>
-        </w:rPr>
-      </w:pPr>
-      <w:r>
-        <w:rPr>
-          <w:rFonts w:ascii="Times New Roman" w:hAnsi="Times New Roman" w:eastAsia="Times New Roman" w:cs="Times New Roman"/>
-          <w:color w:val="000000"/>
-          <w:sz w:val="28"/>
-          <w:u w:val="none"/>
-        </w:rPr>
-        <w:t xml:space="preserve">.</w:t>
-      </w:r>
-      <w:r>
-        <w:rPr>
-          <w:highlight w:val="none"/>
-        </w:rPr>
-      </w:r>
-      <w:r>
-        <w:rPr>
-          <w:highlight w:val="none"/>
-        </w:rPr>
-      </w:r>
-    </w:p>
-    <w:p>
-      <w:pPr>
-        <w:pBdr/>
-        <w:shd w:val="nil" w:color="auto"/>
-        <w:spacing/>
-        <w:ind/>
+      <w:r>
+        <w:rPr>
+          <w:highlight w:val="none"/>
+        </w:rPr>
+      </w:r>
+      <w:r>
         <w:rPr>
           <w:rFonts w:ascii="Times New Roman" w:hAnsi="Times New Roman" w:eastAsia="Times New Roman" w:cs="Times New Roman"/>
           <w:color w:val="000000"/>
@@ -4415,7 +4551,7 @@
           <w:highlight w:val="none"/>
           <w:u w:val="none"/>
         </w:rPr>
-      </w:pPr>
+      </w:r>
       <w:r>
         <w:rPr>
           <w:rFonts w:ascii="Times New Roman" w:hAnsi="Times New Roman" w:eastAsia="Times New Roman" w:cs="Times New Roman"/>
@@ -4425,16 +4561,10 @@
           <w:highlight w:val="none"/>
           <w:u w:val="none"/>
         </w:rPr>
-        <w:br w:type="page" w:clear="all"/>
-      </w:r>
-      <w:r>
-        <w:rPr>
-          <w:rFonts w:ascii="Times New Roman" w:hAnsi="Times New Roman" w:eastAsia="Times New Roman" w:cs="Times New Roman"/>
-          <w:color w:val="000000"/>
-          <w:sz w:val="28"/>
-          <w:szCs w:val="28"/>
-          <w:highlight w:val="none"/>
-          <w:u w:val="none"/>
+      </w:r>
+      <w:r>
+        <w:rPr>
+          <w:highlight w:val="none"/>
         </w:rPr>
       </w:r>
       <w:r>
@@ -5584,7 +5714,7 @@
               <wp:inline xmlns:wp="http://schemas.openxmlformats.org/drawingml/2006/wordprocessingDrawing" distT="0" distB="0" distL="0" distR="0">
                 <wp:extent cx="6031230" cy="3643161"/>
                 <wp:effectExtent l="0" t="0" r="0" b="0"/>
-                <wp:docPr id="6" name=""/>
+                <wp:docPr id="7" name=""/>
                 <wp:cNvGraphicFramePr>
                   <a:graphicFrameLocks xmlns:a="http://schemas.openxmlformats.org/drawingml/2006/main" noChangeAspect="1"/>
                 </wp:cNvGraphicFramePr>
@@ -5599,7 +5729,7 @@
                         <pic:nvPr/>
                       </pic:nvPicPr>
                       <pic:blipFill>
-                        <a:blip r:embed="rId14"/>
+                        <a:blip r:embed="rId16"/>
                         <a:stretch/>
                       </pic:blipFill>
                       <pic:spPr bwMode="auto">
@@ -5638,8 +5768,8 @@
                 <v:path o:extrusionok="f" gradientshapeok="t" o:connecttype="rect"/>
                 <o:lock v:ext="edit" aspectratio="t"/>
               </v:shapetype>
-              <v:shape id="_x0000_i5" o:spid="_x0000_s5" type="#_x0000_t75" style="width:474.90pt;height:286.86pt;mso-wrap-distance-left:0.00pt;mso-wrap-distance-top:0.00pt;mso-wrap-distance-right:0.00pt;mso-wrap-distance-bottom:0.00pt;z-index:1;" stroked="false">
-                <v:imagedata r:id="rId14" o:title=""/>
+              <v:shape id="_x0000_i6" o:spid="_x0000_s6" type="#_x0000_t75" style="width:474.90pt;height:286.86pt;mso-wrap-distance-left:0.00pt;mso-wrap-distance-top:0.00pt;mso-wrap-distance-right:0.00pt;mso-wrap-distance-bottom:0.00pt;z-index:1;" stroked="false">
+                <v:imagedata r:id="rId16" o:title=""/>
                 <o:lock v:ext="edit" rotation="t"/>
               </v:shape>
             </w:pict>
@@ -5653,17 +5783,7 @@
           <w:sz w:val="28"/>
           <w:u w:val="none"/>
         </w:rPr>
-        <w:t xml:space="preserve">Рис. 6 - График работы алгоритма для сортировки слиянием.</w:t>
-      </w:r>
-      <w:r>
-        <w:rPr>
-          <w:highlight w:val="none"/>
-        </w:rPr>
-      </w:r>
-      <w:r>
-        <w:rPr>
-          <w:highlight w:val="none"/>
-        </w:rPr>
+        <w:t xml:space="preserve">Рисунок 7 - График работы алгоритма для сортировки слиянием.</w:t>
       </w:r>
       <w:r>
         <mc:AlternateContent>
@@ -5672,7 +5792,7 @@
               <wp:inline xmlns:wp="http://schemas.openxmlformats.org/drawingml/2006/wordprocessingDrawing" distT="0" distB="0" distL="0" distR="0">
                 <wp:extent cx="5731510" cy="2860582"/>
                 <wp:effectExtent l="0" t="0" r="0" b="0"/>
-                <wp:docPr id="7" name=""/>
+                <wp:docPr id="8" name=""/>
                 <wp:cNvGraphicFramePr>
                   <a:graphicFrameLocks xmlns:a="http://schemas.openxmlformats.org/drawingml/2006/main" noChangeAspect="1"/>
                 </wp:cNvGraphicFramePr>
@@ -5687,7 +5807,7 @@
                         <pic:nvPr/>
                       </pic:nvPicPr>
                       <pic:blipFill>
-                        <a:blip r:embed="rId15"/>
+                        <a:blip r:embed="rId17"/>
                         <a:stretch/>
                       </pic:blipFill>
                       <pic:spPr bwMode="auto">
@@ -5726,8 +5846,8 @@
                 <v:path o:extrusionok="f" gradientshapeok="t" o:connecttype="rect"/>
                 <o:lock v:ext="edit" aspectratio="t"/>
               </v:shapetype>
-              <v:shape id="_x0000_i6" o:spid="_x0000_s6" type="#_x0000_t75" style="width:451.30pt;height:225.24pt;mso-wrap-distance-left:0.00pt;mso-wrap-distance-top:0.00pt;mso-wrap-distance-right:0.00pt;mso-wrap-distance-bottom:0.00pt;z-index:1;" stroked="false">
-                <v:imagedata r:id="rId15" o:title=""/>
+              <v:shape id="_x0000_i7" o:spid="_x0000_s7" type="#_x0000_t75" style="width:451.30pt;height:225.24pt;mso-wrap-distance-left:0.00pt;mso-wrap-distance-top:0.00pt;mso-wrap-distance-right:0.00pt;mso-wrap-distance-bottom:0.00pt;z-index:1;" stroked="false">
+                <v:imagedata r:id="rId17" o:title=""/>
                 <o:lock v:ext="edit" rotation="t"/>
               </v:shape>
             </w:pict>
@@ -5739,6 +5859,11 @@
           <w:highlight w:val="none"/>
         </w:rPr>
       </w:r>
+      <w:r>
+        <w:rPr>
+          <w:highlight w:val="none"/>
+        </w:rPr>
+      </w:r>
     </w:p>
     <w:p>
       <w:pPr>
@@ -5762,7 +5887,7 @@
           <w:sz w:val="28"/>
           <w:u w:val="none"/>
         </w:rPr>
-        <w:t xml:space="preserve">Рис. 7 - Стабильность сортировки слиянием.</w:t>
+        <w:t xml:space="preserve">Рисунок 8 - Стабильность сортировки слиянием.</w:t>
       </w:r>
       <w:r>
         <w:rPr>
@@ -6919,7 +7044,7 @@
     <w:p>
       <w:pPr>
         <w:pBdr/>
-        <w:shd w:val="nil"/>
+        <w:shd w:val="nil" w:color="auto"/>
         <w:spacing/>
         <w:ind/>
         <w:rPr>
@@ -6931,11 +7056,11 @@
         <w:rPr>
           <w:highlight w:val="none"/>
         </w:rPr>
-        <w:br w:type="page" w:clear="all"/>
-      </w:r>
-      <w:r>
-        <w:rPr>
-          <w:highlight w:val="none"/>
+      </w:r>
+      <w:r>
+        <w:rPr>
+          <w:sz w:val="24"/>
+          <w:szCs w:val="24"/>
         </w:rPr>
       </w:r>
     </w:p>
@@ -6945,6 +7070,7 @@
         <w:pBdr/>
         <w:spacing/>
         <w:ind/>
+        <w:jc w:val="center"/>
         <w:rPr>
           <w:highlight w:val="none"/>
         </w:rPr>
@@ -6965,7 +7091,7 @@
               <wp:inline xmlns:wp="http://schemas.openxmlformats.org/drawingml/2006/wordprocessingDrawing" distT="0" distB="0" distL="0" distR="0">
                 <wp:extent cx="5731510" cy="3516621"/>
                 <wp:effectExtent l="0" t="0" r="0" b="0"/>
-                <wp:docPr id="8" name=""/>
+                <wp:docPr id="9" name=""/>
                 <wp:cNvGraphicFramePr>
                   <a:graphicFrameLocks xmlns:a="http://schemas.openxmlformats.org/drawingml/2006/main" noChangeAspect="1"/>
                 </wp:cNvGraphicFramePr>
@@ -6980,7 +7106,7 @@
                         <pic:nvPr/>
                       </pic:nvPicPr>
                       <pic:blipFill>
-                        <a:blip r:embed="rId16"/>
+                        <a:blip r:embed="rId18"/>
                         <a:stretch/>
                       </pic:blipFill>
                       <pic:spPr bwMode="auto">
@@ -7019,8 +7145,8 @@
                 <v:path o:extrusionok="f" gradientshapeok="t" o:connecttype="rect"/>
                 <o:lock v:ext="edit" aspectratio="t"/>
               </v:shapetype>
-              <v:shape id="_x0000_i7" o:spid="_x0000_s7" type="#_x0000_t75" style="width:451.30pt;height:276.90pt;mso-wrap-distance-left:0.00pt;mso-wrap-distance-top:0.00pt;mso-wrap-distance-right:0.00pt;mso-wrap-distance-bottom:0.00pt;z-index:1;" stroked="false">
-                <v:imagedata r:id="rId16" o:title=""/>
+              <v:shape id="_x0000_i8" o:spid="_x0000_s8" type="#_x0000_t75" style="width:451.30pt;height:276.90pt;mso-wrap-distance-left:0.00pt;mso-wrap-distance-top:0.00pt;mso-wrap-distance-right:0.00pt;mso-wrap-distance-bottom:0.00pt;z-index:1;" stroked="false">
+                <v:imagedata r:id="rId18" o:title=""/>
                 <o:lock v:ext="edit" rotation="t"/>
               </v:shape>
             </w:pict>
@@ -7032,31 +7158,14 @@
           <w:rFonts w:ascii="Times New Roman" w:hAnsi="Times New Roman" w:eastAsia="Times New Roman" w:cs="Times New Roman"/>
           <w:color w:val="000000"/>
           <w:sz w:val="28"/>
-          <w:highlight w:val="none"/>
           <w:u w:val="none"/>
         </w:rPr>
+        <w:t xml:space="preserve">Рисунок 9 - График работы алгоритма для подразрядной сортировки.</w:t>
       </w:r>
       <w:r/>
       <w:r>
         <w:rPr>
-          <w:rFonts w:ascii="Times New Roman" w:hAnsi="Times New Roman" w:eastAsia="Times New Roman" w:cs="Times New Roman"/>
-          <w:color w:val="000000"/>
-          <w:sz w:val="28"/>
-          <w:highlight w:val="none"/>
-          <w:u w:val="none"/>
-        </w:rPr>
-      </w:r>
-      <w:r/>
-      <w:r>
-        <w:rPr>
-          <w:sz w:val="24"/>
-          <w:szCs w:val="24"/>
-        </w:rPr>
-      </w:r>
-      <w:r>
-        <w:rPr>
-          <w:sz w:val="24"/>
-          <w:szCs w:val="24"/>
+          <w:highlight w:val="none"/>
         </w:rPr>
       </w:r>
     </w:p>
@@ -7070,20 +7179,6 @@
           <w:highlight w:val="none"/>
         </w:rPr>
       </w:pPr>
-      <w:r>
-        <w:rPr>
-          <w:rFonts w:ascii="Times New Roman" w:hAnsi="Times New Roman" w:eastAsia="Times New Roman" w:cs="Times New Roman"/>
-          <w:color w:val="000000"/>
-          <w:sz w:val="28"/>
-          <w:u w:val="none"/>
-        </w:rPr>
-        <w:t xml:space="preserve">Рис. 8 - График работы алгоритма для подразрядной сортировки.</w:t>
-      </w:r>
-      <w:r>
-        <w:rPr>
-          <w:highlight w:val="none"/>
-        </w:rPr>
-      </w:r>
       <w:r>
         <mc:AlternateContent>
           <mc:Choice Requires="wpg">
@@ -7091,7 +7186,7 @@
               <wp:inline xmlns:wp="http://schemas.openxmlformats.org/drawingml/2006/wordprocessingDrawing" distT="0" distB="0" distL="0" distR="0">
                 <wp:extent cx="5731510" cy="2451911"/>
                 <wp:effectExtent l="0" t="0" r="0" b="0"/>
-                <wp:docPr id="9" name=""/>
+                <wp:docPr id="10" name=""/>
                 <wp:cNvGraphicFramePr>
                   <a:graphicFrameLocks xmlns:a="http://schemas.openxmlformats.org/drawingml/2006/main" noChangeAspect="1"/>
                 </wp:cNvGraphicFramePr>
@@ -7106,7 +7201,7 @@
                         <pic:nvPr/>
                       </pic:nvPicPr>
                       <pic:blipFill>
-                        <a:blip r:embed="rId17"/>
+                        <a:blip r:embed="rId19"/>
                         <a:stretch/>
                       </pic:blipFill>
                       <pic:spPr bwMode="auto">
@@ -7145,8 +7240,8 @@
                 <v:path o:extrusionok="f" gradientshapeok="t" o:connecttype="rect"/>
                 <o:lock v:ext="edit" aspectratio="t"/>
               </v:shapetype>
-              <v:shape id="_x0000_i8" o:spid="_x0000_s8" type="#_x0000_t75" style="width:451.30pt;height:193.06pt;mso-wrap-distance-left:0.00pt;mso-wrap-distance-top:0.00pt;mso-wrap-distance-right:0.00pt;mso-wrap-distance-bottom:0.00pt;z-index:1;" stroked="false">
-                <v:imagedata r:id="rId17" o:title=""/>
+              <v:shape id="_x0000_i9" o:spid="_x0000_s9" type="#_x0000_t75" style="width:451.30pt;height:193.06pt;mso-wrap-distance-left:0.00pt;mso-wrap-distance-top:0.00pt;mso-wrap-distance-right:0.00pt;mso-wrap-distance-bottom:0.00pt;z-index:1;" stroked="false">
+                <v:imagedata r:id="rId19" o:title=""/>
                 <o:lock v:ext="edit" rotation="t"/>
               </v:shape>
             </w:pict>
@@ -7158,6 +7253,11 @@
           <w:highlight w:val="none"/>
         </w:rPr>
       </w:r>
+      <w:r>
+        <w:rPr>
+          <w:highlight w:val="none"/>
+        </w:rPr>
+      </w:r>
     </w:p>
     <w:p>
       <w:pPr>
@@ -7181,7 +7281,7 @@
           <w:sz w:val="28"/>
           <w:u w:val="none"/>
         </w:rPr>
-        <w:t xml:space="preserve">Рис. 9 - Стабильность подразрядной сортировки.</w:t>
+        <w:t xml:space="preserve">Рисунок 10 - Стабильность подразрядной сортировки.</w:t>
       </w:r>
       <w:r>
         <w:rPr>
@@ -7211,7 +7311,7 @@
         </w:rPr>
       </w:r>
       <w:r>
-        <w:t xml:space="preserve">Анализируя графики на Рис. 4 можно увидеть, что сложность сортировок была определена корректно.</w:t>
+        <w:t xml:space="preserve">Анализируя графики можно увидеть, что сложность сортировок была определена корректно.</w:t>
       </w:r>
       <w:r>
         <w:rPr>
@@ -8757,6 +8857,11 @@
       </w:r>
       <w:r>
         <w:tab/>
+      </w:r>
+      <w:r>
+        <w:rPr>
+          <w:highlight w:val="none"/>
+        </w:rPr>
       </w:r>
       <w:r>
         <w:rPr>

</xml_diff>